<commit_message>
Adding activity diagram and structuring files
</commit_message>
<xml_diff>
--- a/Docs/(Roles) Release doc.docx
+++ b/Docs/(Roles) Release doc.docx
@@ -1388,6 +1388,30 @@
           <w:szCs w:val="28"/>
           <w:lang w:val="ru-RU"/>
         </w:rPr>
+        <w:t>Составлена диаграмма активности;</w:t>
+      </w:r>
+    </w:p>
+    <w:p>
+      <w:pPr>
+        <w:pStyle w:val="a3"/>
+        <w:numPr>
+          <w:ilvl w:val="0"/>
+          <w:numId w:val="11"/>
+        </w:numPr>
+        <w:rPr>
+          <w:rFonts w:ascii="Times New Roman" w:hAnsi="Times New Roman" w:cs="Times New Roman"/>
+          <w:sz w:val="28"/>
+          <w:szCs w:val="28"/>
+          <w:lang w:val="ru-RU"/>
+        </w:rPr>
+      </w:pPr>
+      <w:r>
+        <w:rPr>
+          <w:rFonts w:ascii="Times New Roman" w:hAnsi="Times New Roman" w:cs="Times New Roman"/>
+          <w:sz w:val="28"/>
+          <w:szCs w:val="28"/>
+          <w:lang w:val="ru-RU"/>
+        </w:rPr>
         <w:t xml:space="preserve">Частично реализованы классы в решении </w:t>
       </w:r>
       <w:r>
@@ -1485,39 +1509,30 @@
           <w:szCs w:val="28"/>
           <w:lang w:val="ru-RU"/>
         </w:rPr>
-        <w:t>рели</w:t>
-      </w:r>
+        <w:t>релизный</w:t>
+      </w:r>
+      <w:proofErr w:type="spellEnd"/>
+      <w:r>
+        <w:rPr>
+          <w:rFonts w:ascii="Times New Roman" w:hAnsi="Times New Roman" w:cs="Times New Roman"/>
+          <w:sz w:val="28"/>
+          <w:szCs w:val="28"/>
+          <w:lang w:val="ru-RU"/>
+        </w:rPr>
+        <w:t xml:space="preserve"> документ).</w:t>
+      </w:r>
+    </w:p>
+    <w:p>
+      <w:pPr>
+        <w:rPr>
+          <w:rFonts w:ascii="Times New Roman" w:hAnsi="Times New Roman" w:cs="Times New Roman"/>
+          <w:sz w:val="28"/>
+          <w:szCs w:val="28"/>
+          <w:lang w:val="ru-RU"/>
+        </w:rPr>
+      </w:pPr>
       <w:bookmarkStart w:id="0" w:name="_GoBack"/>
       <w:bookmarkEnd w:id="0"/>
-      <w:r>
-        <w:rPr>
-          <w:rFonts w:ascii="Times New Roman" w:hAnsi="Times New Roman" w:cs="Times New Roman"/>
-          <w:sz w:val="28"/>
-          <w:szCs w:val="28"/>
-          <w:lang w:val="ru-RU"/>
-        </w:rPr>
-        <w:t>зный</w:t>
-      </w:r>
-      <w:proofErr w:type="spellEnd"/>
-      <w:r>
-        <w:rPr>
-          <w:rFonts w:ascii="Times New Roman" w:hAnsi="Times New Roman" w:cs="Times New Roman"/>
-          <w:sz w:val="28"/>
-          <w:szCs w:val="28"/>
-          <w:lang w:val="ru-RU"/>
-        </w:rPr>
-        <w:t xml:space="preserve"> документ).</w:t>
-      </w:r>
-    </w:p>
-    <w:p>
-      <w:pPr>
-        <w:rPr>
-          <w:rFonts w:ascii="Times New Roman" w:hAnsi="Times New Roman" w:cs="Times New Roman"/>
-          <w:sz w:val="28"/>
-          <w:szCs w:val="28"/>
-          <w:lang w:val="ru-RU"/>
-        </w:rPr>
-      </w:pPr>
     </w:p>
     <w:sectPr>
       <w:pgSz w:w="11906" w:h="16838"/>

</xml_diff>

<commit_message>
Final commit for 2 attestation. Last diagrams added
</commit_message>
<xml_diff>
--- a/Docs/(Roles) Release doc.docx
+++ b/Docs/(Roles) Release doc.docx
@@ -1412,70 +1412,7 @@
           <w:szCs w:val="28"/>
           <w:lang w:val="ru-RU"/>
         </w:rPr>
-        <w:t xml:space="preserve">Частично реализованы классы в решении </w:t>
-      </w:r>
-      <w:r>
-        <w:rPr>
-          <w:rFonts w:ascii="Times New Roman" w:hAnsi="Times New Roman" w:cs="Times New Roman"/>
-          <w:sz w:val="28"/>
-          <w:szCs w:val="28"/>
-          <w:lang w:val="en-US"/>
-        </w:rPr>
-        <w:t>Visual</w:t>
-      </w:r>
-      <w:r>
-        <w:rPr>
-          <w:rFonts w:ascii="Times New Roman" w:hAnsi="Times New Roman" w:cs="Times New Roman"/>
-          <w:sz w:val="28"/>
-          <w:szCs w:val="28"/>
-          <w:lang w:val="ru-RU"/>
-        </w:rPr>
-        <w:t xml:space="preserve"> </w:t>
-      </w:r>
-      <w:r>
-        <w:rPr>
-          <w:rFonts w:ascii="Times New Roman" w:hAnsi="Times New Roman" w:cs="Times New Roman"/>
-          <w:sz w:val="28"/>
-          <w:szCs w:val="28"/>
-          <w:lang w:val="en-US"/>
-        </w:rPr>
-        <w:t>Studio</w:t>
-      </w:r>
-      <w:r>
-        <w:rPr>
-          <w:rFonts w:ascii="Times New Roman" w:hAnsi="Times New Roman" w:cs="Times New Roman"/>
-          <w:sz w:val="28"/>
-          <w:szCs w:val="28"/>
-          <w:lang w:val="ru-RU"/>
-        </w:rPr>
-        <w:t xml:space="preserve"> </w:t>
-      </w:r>
-      <w:r>
-        <w:rPr>
-          <w:rFonts w:ascii="Times New Roman" w:hAnsi="Times New Roman" w:cs="Times New Roman"/>
-          <w:sz w:val="28"/>
-          <w:szCs w:val="28"/>
-          <w:lang w:val="ru-RU"/>
-        </w:rPr>
-        <w:t xml:space="preserve">с использованием языка программирования </w:t>
-      </w:r>
-      <w:r>
-        <w:rPr>
-          <w:rFonts w:ascii="Times New Roman" w:hAnsi="Times New Roman" w:cs="Times New Roman"/>
-          <w:sz w:val="28"/>
-          <w:szCs w:val="28"/>
-          <w:lang w:val="en-US"/>
-        </w:rPr>
-        <w:t>C</w:t>
-      </w:r>
-      <w:r>
-        <w:rPr>
-          <w:rFonts w:ascii="Times New Roman" w:hAnsi="Times New Roman" w:cs="Times New Roman"/>
-          <w:sz w:val="28"/>
-          <w:szCs w:val="28"/>
-          <w:lang w:val="ru-RU"/>
-        </w:rPr>
-        <w:t>#:</w:t>
+        <w:t>Составлена диаграмма развертывания;</w:t>
       </w:r>
     </w:p>
     <w:p>
@@ -1499,40 +1436,151 @@
           <w:szCs w:val="28"/>
           <w:lang w:val="ru-RU"/>
         </w:rPr>
-        <w:t>Составлен отчетный документ по ролям (</w:t>
-      </w:r>
-      <w:proofErr w:type="spellStart"/>
-      <w:r>
-        <w:rPr>
-          <w:rFonts w:ascii="Times New Roman" w:hAnsi="Times New Roman" w:cs="Times New Roman"/>
-          <w:sz w:val="28"/>
-          <w:szCs w:val="28"/>
-          <w:lang w:val="ru-RU"/>
-        </w:rPr>
-        <w:t>релизный</w:t>
-      </w:r>
-      <w:proofErr w:type="spellEnd"/>
-      <w:r>
-        <w:rPr>
-          <w:rFonts w:ascii="Times New Roman" w:hAnsi="Times New Roman" w:cs="Times New Roman"/>
-          <w:sz w:val="28"/>
-          <w:szCs w:val="28"/>
-          <w:lang w:val="ru-RU"/>
-        </w:rPr>
-        <w:t xml:space="preserve"> документ).</w:t>
-      </w:r>
-    </w:p>
-    <w:p>
-      <w:pPr>
-        <w:rPr>
-          <w:rFonts w:ascii="Times New Roman" w:hAnsi="Times New Roman" w:cs="Times New Roman"/>
-          <w:sz w:val="28"/>
-          <w:szCs w:val="28"/>
-          <w:lang w:val="ru-RU"/>
-        </w:rPr>
-      </w:pPr>
+        <w:t>Составлена диаграмма взаимодействия;</w:t>
+      </w:r>
       <w:bookmarkStart w:id="0" w:name="_GoBack"/>
       <w:bookmarkEnd w:id="0"/>
+    </w:p>
+    <w:p>
+      <w:pPr>
+        <w:pStyle w:val="a3"/>
+        <w:numPr>
+          <w:ilvl w:val="0"/>
+          <w:numId w:val="11"/>
+        </w:numPr>
+        <w:rPr>
+          <w:rFonts w:ascii="Times New Roman" w:hAnsi="Times New Roman" w:cs="Times New Roman"/>
+          <w:sz w:val="28"/>
+          <w:szCs w:val="28"/>
+          <w:lang w:val="ru-RU"/>
+        </w:rPr>
+      </w:pPr>
+      <w:r>
+        <w:rPr>
+          <w:rFonts w:ascii="Times New Roman" w:hAnsi="Times New Roman" w:cs="Times New Roman"/>
+          <w:sz w:val="28"/>
+          <w:szCs w:val="28"/>
+          <w:lang w:val="ru-RU"/>
+        </w:rPr>
+        <w:t xml:space="preserve">Частично реализованы классы в решении </w:t>
+      </w:r>
+      <w:r>
+        <w:rPr>
+          <w:rFonts w:ascii="Times New Roman" w:hAnsi="Times New Roman" w:cs="Times New Roman"/>
+          <w:sz w:val="28"/>
+          <w:szCs w:val="28"/>
+          <w:lang w:val="en-US"/>
+        </w:rPr>
+        <w:t>Visual</w:t>
+      </w:r>
+      <w:r>
+        <w:rPr>
+          <w:rFonts w:ascii="Times New Roman" w:hAnsi="Times New Roman" w:cs="Times New Roman"/>
+          <w:sz w:val="28"/>
+          <w:szCs w:val="28"/>
+          <w:lang w:val="ru-RU"/>
+        </w:rPr>
+        <w:t xml:space="preserve"> </w:t>
+      </w:r>
+      <w:r>
+        <w:rPr>
+          <w:rFonts w:ascii="Times New Roman" w:hAnsi="Times New Roman" w:cs="Times New Roman"/>
+          <w:sz w:val="28"/>
+          <w:szCs w:val="28"/>
+          <w:lang w:val="en-US"/>
+        </w:rPr>
+        <w:t>Studio</w:t>
+      </w:r>
+      <w:r>
+        <w:rPr>
+          <w:rFonts w:ascii="Times New Roman" w:hAnsi="Times New Roman" w:cs="Times New Roman"/>
+          <w:sz w:val="28"/>
+          <w:szCs w:val="28"/>
+          <w:lang w:val="ru-RU"/>
+        </w:rPr>
+        <w:t xml:space="preserve"> </w:t>
+      </w:r>
+      <w:r>
+        <w:rPr>
+          <w:rFonts w:ascii="Times New Roman" w:hAnsi="Times New Roman" w:cs="Times New Roman"/>
+          <w:sz w:val="28"/>
+          <w:szCs w:val="28"/>
+          <w:lang w:val="ru-RU"/>
+        </w:rPr>
+        <w:t xml:space="preserve">с использованием языка программирования </w:t>
+      </w:r>
+      <w:r>
+        <w:rPr>
+          <w:rFonts w:ascii="Times New Roman" w:hAnsi="Times New Roman" w:cs="Times New Roman"/>
+          <w:sz w:val="28"/>
+          <w:szCs w:val="28"/>
+          <w:lang w:val="en-US"/>
+        </w:rPr>
+        <w:t>C</w:t>
+      </w:r>
+      <w:r>
+        <w:rPr>
+          <w:rFonts w:ascii="Times New Roman" w:hAnsi="Times New Roman" w:cs="Times New Roman"/>
+          <w:sz w:val="28"/>
+          <w:szCs w:val="28"/>
+          <w:lang w:val="ru-RU"/>
+        </w:rPr>
+        <w:t>#:</w:t>
+      </w:r>
+    </w:p>
+    <w:p>
+      <w:pPr>
+        <w:pStyle w:val="a3"/>
+        <w:numPr>
+          <w:ilvl w:val="0"/>
+          <w:numId w:val="11"/>
+        </w:numPr>
+        <w:rPr>
+          <w:rFonts w:ascii="Times New Roman" w:hAnsi="Times New Roman" w:cs="Times New Roman"/>
+          <w:sz w:val="28"/>
+          <w:szCs w:val="28"/>
+          <w:lang w:val="ru-RU"/>
+        </w:rPr>
+      </w:pPr>
+      <w:r>
+        <w:rPr>
+          <w:rFonts w:ascii="Times New Roman" w:hAnsi="Times New Roman" w:cs="Times New Roman"/>
+          <w:sz w:val="28"/>
+          <w:szCs w:val="28"/>
+          <w:lang w:val="ru-RU"/>
+        </w:rPr>
+        <w:t>Составлен отчетный документ по ролям (</w:t>
+      </w:r>
+      <w:proofErr w:type="spellStart"/>
+      <w:r>
+        <w:rPr>
+          <w:rFonts w:ascii="Times New Roman" w:hAnsi="Times New Roman" w:cs="Times New Roman"/>
+          <w:sz w:val="28"/>
+          <w:szCs w:val="28"/>
+          <w:lang w:val="ru-RU"/>
+        </w:rPr>
+        <w:t>релизный</w:t>
+      </w:r>
+      <w:proofErr w:type="spellEnd"/>
+      <w:r>
+        <w:rPr>
+          <w:rFonts w:ascii="Times New Roman" w:hAnsi="Times New Roman" w:cs="Times New Roman"/>
+          <w:sz w:val="28"/>
+          <w:szCs w:val="28"/>
+          <w:lang w:val="ru-RU"/>
+        </w:rPr>
+        <w:t xml:space="preserve"> документ).</w:t>
+      </w:r>
+    </w:p>
+    <w:p>
+      <w:pPr>
+        <w:rPr>
+          <w:rFonts w:ascii="Times New Roman" w:hAnsi="Times New Roman" w:cs="Times New Roman"/>
+          <w:sz w:val="28"/>
+          <w:szCs w:val="28"/>
+          <w:lang w:val="ru-RU"/>
+        </w:rPr>
+      </w:pPr>
     </w:p>
     <w:sectPr>
       <w:pgSz w:w="11906" w:h="16838"/>

</xml_diff>

<commit_message>
Some changes to code
</commit_message>
<xml_diff>
--- a/Docs/(Roles) Release doc.docx
+++ b/Docs/(Roles) Release doc.docx
@@ -669,7 +669,7 @@
           <w:szCs w:val="28"/>
           <w:lang w:val="ru-RU"/>
         </w:rPr>
-        <w:t xml:space="preserve">Составлены документ </w:t>
+        <w:t xml:space="preserve">Составлены </w:t>
       </w:r>
       <w:r>
         <w:rPr>
@@ -820,6 +820,7 @@
           <w:lang w:val="ru-RU"/>
         </w:rPr>
       </w:pPr>
+      <w:bookmarkStart w:id="0" w:name="_Hlk10647270"/>
       <w:r>
         <w:rPr>
           <w:rFonts w:ascii="Times New Roman" w:hAnsi="Times New Roman" w:cs="Times New Roman"/>
@@ -1045,6 +1046,15 @@
         </w:rPr>
         <w:t xml:space="preserve"> Разработана серверная часть приложения</w:t>
       </w:r>
+      <w:r>
+        <w:rPr>
+          <w:rFonts w:ascii="Times New Roman" w:hAnsi="Times New Roman" w:cs="Times New Roman"/>
+          <w:sz w:val="28"/>
+          <w:szCs w:val="28"/>
+          <w:lang w:val="ru-RU"/>
+        </w:rPr>
+        <w:t>;</w:t>
+      </w:r>
     </w:p>
     <w:p>
       <w:pPr>
@@ -1070,6 +1080,7 @@
         <w:t>Проведена работа с базой данных.</w:t>
       </w:r>
     </w:p>
+    <w:bookmarkEnd w:id="0"/>
     <w:p>
       <w:pPr>
         <w:pStyle w:val="a3"/>
@@ -1121,6 +1132,8 @@
           <w:lang w:val="ru-RU"/>
         </w:rPr>
       </w:pPr>
+      <w:bookmarkStart w:id="1" w:name="_Hlk10647286"/>
+      <w:bookmarkStart w:id="2" w:name="_GoBack"/>
       <w:r>
         <w:rPr>
           <w:rFonts w:ascii="Times New Roman" w:hAnsi="Times New Roman" w:cs="Times New Roman"/>
@@ -1478,18 +1491,7 @@
           <w:szCs w:val="28"/>
           <w:lang w:val="ru-RU"/>
         </w:rPr>
-        <w:t>Проведен</w:t>
-      </w:r>
-      <w:bookmarkStart w:id="0" w:name="_GoBack"/>
-      <w:bookmarkEnd w:id="0"/>
-      <w:r>
-        <w:rPr>
-          <w:rFonts w:ascii="Times New Roman" w:hAnsi="Times New Roman" w:cs="Times New Roman"/>
-          <w:sz w:val="28"/>
-          <w:szCs w:val="28"/>
-          <w:lang w:val="ru-RU"/>
-        </w:rPr>
-        <w:t xml:space="preserve">а работа с базой данных; </w:t>
+        <w:t xml:space="preserve">Проведена работа с базой данных; </w:t>
       </w:r>
     </w:p>
     <w:p>
@@ -1516,6 +1518,8 @@
         <w:t>Разработана клиентская часть приложения.</w:t>
       </w:r>
     </w:p>
+    <w:bookmarkEnd w:id="1"/>
+    <w:bookmarkEnd w:id="2"/>
     <w:p>
       <w:pPr>
         <w:rPr>

</xml_diff>